<commit_message>
update report with weeks progress: all DYB primitives now implemented, started full volume tree translation
</commit_message>
<xml_diff>
--- a/env/report/ntu-simoncblyth-may-2017.docx
+++ b/env/report/ntu-simoncblyth-may-2017.docx
@@ -15,7 +15,7 @@
         <w:pStyle w:val="Heading1"/>
       </w:pPr>
       <w:r>
-        <w:t>Simon C Blyth [May 1, 2017]</w:t>
+        <w:t>Simon C Blyth [May 8, 2017]</w:t>
       </w:r>
     </w:p>
     <w:p/>
@@ -184,6 +184,18 @@
         <w:rPr>
           <w:rStyle w:val="Heading3Char"/>
         </w:rPr>
+        <w:t xml:space="preserve">   Full Detector Geometry Translation Achievements</w:t>
+      </w:r>
+    </w:p>
+    <w:p>
+      <w:pPr>
+        <w:spacing w:after="72"/>
+        <w:ind w:left="864"/>
+      </w:pPr>
+      <w:r>
+        <w:rPr>
+          <w:rStyle w:val="Heading3Char"/>
+        </w:rPr>
         <w:t xml:space="preserve">   Signed Distance Functions (SDF) and R-function composition</w:t>
       </w:r>
     </w:p>
@@ -268,7 +280,7 @@
         <w:rPr>
           <w:rStyle w:val="Heading3Char"/>
         </w:rPr>
-        <w:t xml:space="preserve">   Exact Full Detector Geometry Translation</w:t>
+        <w:t xml:space="preserve">   Full Detector Geometry Translation</w:t>
       </w:r>
     </w:p>
     <w:p>
@@ -599,6 +611,51 @@
     </w:p>
     <w:p>
       <w:r>
+        <w:drawing>
+          <wp:inline xmlns:a="http://schemas.openxmlformats.org/drawingml/2006/main" xmlns:pic="http://schemas.openxmlformats.org/drawingml/2006/picture">
+            <wp:extent cx="6032500" cy="4622800"/>
+            <wp:docPr id="2" name="Picture 2"/>
+            <wp:cNvGraphicFramePr>
+              <a:graphicFrameLocks noChangeAspect="1"/>
+            </wp:cNvGraphicFramePr>
+            <a:graphic>
+              <a:graphicData uri="http://schemas.openxmlformats.org/drawingml/2006/picture">
+                <pic:pic>
+                  <pic:nvPicPr>
+                    <pic:cNvPr id="0" name="oav_gdml_analytic_half_half.png"/>
+                    <pic:cNvPicPr/>
+                  </pic:nvPicPr>
+                  <pic:blipFill>
+                    <a:blip r:embed="rId10"/>
+                    <a:stretch>
+                      <a:fillRect/>
+                    </a:stretch>
+                  </pic:blipFill>
+                  <pic:spPr>
+                    <a:xfrm>
+                      <a:off x="0" y="0"/>
+                      <a:ext cx="6032500" cy="4622800"/>
+                    </a:xfrm>
+                    <a:prstGeom prst="rect"/>
+                  </pic:spPr>
+                </pic:pic>
+              </a:graphicData>
+            </a:graphic>
+          </wp:inline>
+        </w:drawing>
+      </w:r>
+    </w:p>
+    <w:p>
+      <w:pPr>
+        <w:spacing w:after="360"/>
+        <w:ind w:left="360"/>
+      </w:pPr>
+      <w:r>
+        <w:t>Figure 2: Orthographic projection cutaway view of the Daya Bay Outer and Inner Acrylic Vessels, obtained from a GPU ray trace with the interactive Opticks application. The geometry from a Geant4 standard GDML file representation is automatically translated by Opticks into a form suitable for GPU ray tracing, comprising in this image a total of 44 complete binary CSG node trees for each solid describing combinations of primitives such as cylinders, truncated cones and convex polyhedra. The Opticks GPU CSG ray tracing implementation picks the appropriate primitive intersections for the solids.</w:t>
+      </w:r>
+    </w:p>
+    <w:p>
+      <w:r>
         <w:t>Although NVIDIA OptiX supports recursive ray tracing, it does not support recursion within geometry intersection. Recursion is typically the simplest way to handle tree data structures such as CSG node trees but it is inherently stack memory intensive making it inappropriate for use in the resource constrained GPU environment.</w:t>
       </w:r>
     </w:p>
@@ -630,7 +687,12 @@
     </w:p>
     <w:p>
       <w:r>
-        <w:t>Opticks currently supports a small number of solid primitives: sphere, box, cylinder and z-sliced sphere. The z-sliced sphere and cylinder have endcap implementations, as CSG constituents are required to be closed solids. Each primitive requires:</w:t>
+        <w:t>Opticks currently implements the primitives required for translation of the full Daya Bay geometry: sphere, box, cylinder, truncated sphere, truncated cone and convex polyhedron. The truncated primitives and cylinder have endcaps, as CSG constituents are required to be closed solids.</w:t>
+      </w:r>
+    </w:p>
+    <w:p>
+      <w:r>
+        <w:t>Each primitive requires:</w:t>
       </w:r>
     </w:p>
     <w:p>
@@ -659,7 +721,25 @@
     </w:p>
     <w:p>
       <w:r>
-        <w:t>General homogeneous transformation matrices representing translations, rotations or non-uniform scaling can be associated to any node of the CSG tree, providing hierarchical geometry transformations. Support for non-uniform scaling allows ellipsoidal shapes to be represented by scaling of the sphere primitive, avoiding the need to implement an ellipsoid primitive.</w:t>
+        <w:t>General homogeneous transformation matrices representing translations, rotations or non-uniform scaling can be associated to any node of the CSG tree, providing hierarchical geometry transformations. Support for non-uniform scaling allows ellipsoidal shapes to be represented by scaling of the sphere primitive, avoiding the need to implement an ellipsoid primitive. General convex polyhedra are represented using a set of planes defining half spaces, which are referenced from the primitives. A compound cone with varying radius at multiple z planes, known as a polycone, has been implemented with a CSG union of cylinders and truncated cones.</w:t>
+      </w:r>
+    </w:p>
+    <w:p>
+      <w:pPr>
+        <w:pStyle w:val="Heading3"/>
+      </w:pPr>
+      <w:r>
+        <w:t>Full Detector Geometry Translation Achievements</w:t>
+      </w:r>
+    </w:p>
+    <w:p>
+      <w:r>
+        <w:t>The implementation of general CSG ray tracing on the GPU now makes it possible to develop a fully automated translation of Geant4 detector geometries into an exact equivalent form that is appropriate for massively parallel usage on the GPU. The translation is being developed using the Daya Bay near site as test geometry, which comprises 249 distinct solids that are converted into corresponding CSG node trees. Some 10 percent are found to have issues such as having coincident surfaces or being highly unbalanced with depths of up to 12 levels. Deep binary trees lead to highly inefficient handling, and coincident surfaces lead to unpredictable intersections. Volumes with issues include the reflectors at the top and bottom of the Antineutrino Detector (AD), the radial shield that surrounds the Outer Acrylic Vessel (OAV) and the water shield pool covers.</w:t>
+      </w:r>
+    </w:p>
+    <w:p>
+      <w:r>
+        <w:t>The deep CSG expressions mainly arise from recursive CSG subtractions. An automated way to convert these expressions into an equivalent more balanced form is required. Tree balancing algorithms typically first convert to a positive form with only the commutative intersect and union operators and some complemented primitives, by application of De Morgan's laws including difference(A,B) = intersect(A,complement(B)). In order to allow tree balancing in Opticks, support for complemented primitives has been implemented.</w:t>
       </w:r>
     </w:p>
     <w:p>
@@ -724,36 +804,12 @@
     </w:p>
     <w:p>
       <w:r>
-        <w:t>Isosurface extraction techniques are used to construct polygonizations of the implicitly defined CSG solids using only the R-function recursively combined signed distance functions. Several open source polygonization implementations have been integrated with Opticks either as optional externals or internally.</w:t>
-      </w:r>
-    </w:p>
-    <w:p>
-      <w:pPr>
-        <w:pStyle w:val="ListBullet"/>
-      </w:pPr>
-      <w:r>
-        <w:t>PyMCubes : fixed resolution marching cubes implementation</w:t>
-      </w:r>
-    </w:p>
-    <w:p>
-      <w:pPr>
-        <w:pStyle w:val="ListBullet"/>
-      </w:pPr>
-      <w:r>
-        <w:t>Dual Contouring : adaptive multi-resolution Octree approach</w:t>
-      </w:r>
-    </w:p>
-    <w:p>
-      <w:pPr>
-        <w:pStyle w:val="ListBullet"/>
-      </w:pPr>
-      <w:r>
-        <w:t>Implicit Mesher : fast surface following approach</w:t>
+        <w:t>Isosurface extraction techniques are used to construct polygonizations of the implicitly defined CSG solids using only the R-function recursively combined signed distance functions. Several open source polygonization implementations have been integrated with Opticks either as optional externals or internally, including an adaptive multi-resolution Octree approach (Dual Contouring) and a fast surface following approach (Implicit Mesher).</w:t>
       </w:r>
     </w:p>
     <w:p>
       <w:r>
-        <w:t>Unfortunately all these polygonization techniques are found to perform badly with very thin solids such as cathode of the Daya Bay photomultiplier tube, which is modelled using the CSG difference of two z-sliced sphere primitives of almost equal radius. It is expected that a hybrid parametric and implicit polygonization approach can be devised to solve the thin solid problem.</w:t>
+        <w:t>Unfortunately all these polygonization techniques are found to perform badly with very thin solids such as cathode of the Daya Bay photomultiplier tube, which is modelled using the CSG difference of two truncated sphere primitives of almost equal radius. It is expected that a hybrid parametric and implicit polygonization approach can be devised to solve the thin solid problem.</w:t>
       </w:r>
     </w:p>
     <w:p>
@@ -787,68 +843,7 @@
     </w:p>
     <w:p>
       <w:r>
-        <w:t>Validation comparisons use a single executable that performs both the Geant4 and Opticks simulations and writes two events using an Opticks event format that includes highly compressed information for the first 16 photon propagation points. These events are compared by forming chi-squared distances for:</w:t>
-      </w:r>
-    </w:p>
-    <w:p>
-      <w:pPr>
-        <w:pStyle w:val="ListBullet"/>
-      </w:pPr>
-      <w:r>
-        <w:t>photon history counts : within the 100 most frequent categories</w:t>
-      </w:r>
-    </w:p>
-    <w:p>
-      <w:pPr>
-        <w:pStyle w:val="ListBullet"/>
-      </w:pPr>
-      <w:r>
-        <w:t>photon step-by-step distributions : 8 quantities, position, time, polarization and wavelength</w:t>
-      </w:r>
-    </w:p>
-    <w:p>
-      <w:r>
-        <w:drawing>
-          <wp:inline xmlns:a="http://schemas.openxmlformats.org/drawingml/2006/main" xmlns:pic="http://schemas.openxmlformats.org/drawingml/2006/picture">
-            <wp:extent cx="10871200" cy="8496300"/>
-            <wp:docPr id="2" name="Picture 2"/>
-            <wp:cNvGraphicFramePr>
-              <a:graphicFrameLocks noChangeAspect="1"/>
-            </wp:cNvGraphicFramePr>
-            <a:graphic>
-              <a:graphicData uri="http://schemas.openxmlformats.org/drawingml/2006/picture">
-                <pic:pic>
-                  <pic:nvPicPr>
-                    <pic:cNvPr id="0" name="tconcentric-8cccccccc9ccccd_half.png"/>
-                    <pic:cNvPicPr/>
-                  </pic:nvPicPr>
-                  <pic:blipFill>
-                    <a:blip r:embed="rId10"/>
-                    <a:stretch>
-                      <a:fillRect/>
-                    </a:stretch>
-                  </pic:blipFill>
-                  <pic:spPr>
-                    <a:xfrm>
-                      <a:off x="0" y="0"/>
-                      <a:ext cx="10871200" cy="8496300"/>
-                    </a:xfrm>
-                    <a:prstGeom prst="rect"/>
-                  </pic:spPr>
-                </pic:pic>
-              </a:graphicData>
-            </a:graphic>
-          </wp:inline>
-        </w:drawing>
-      </w:r>
-    </w:p>
-    <w:p>
-      <w:pPr>
-        <w:spacing w:after="360"/>
-        <w:ind w:left="360"/>
-      </w:pPr>
-      <w:r>
-        <w:t>Figure 2: Simplified three liquid detector geometry arranged in concentric spheres separated by acrylic. Photons from history category "TO BT BT BT BT DR BT BT BT BT BT BT BT BT SA" are shown, where the abbreviations are, TO:Torch, BT:Boundary Transmit, DR:Diffuse Reflect, SA:Surface Absorb and the initial photons all travel along the X axis indicated by the red line.  The line colors represent the material the photon is traversing, red:Gadolinium doped liquid scintillator, cyan: liquid scintillator and green: mineral oil.  The simplicity of this test geometry was adopted in order to debug an issue of Geant4 using the group velocity from the wrong material after refraction.</w:t>
+        <w:t>Validation comparisons use a single executable that performs both the Geant4 and Opticks simulations and writes two events using an Opticks event format that includes highly compressed information for the first 16 photon propagation points. These events are compared by forming chi-squared distances for: photon history counts (within the 100 most frequent categories) and photon step-by-step distributions (position, time, polarization and wavelength).</w:t>
       </w:r>
     </w:p>
     <w:p>
@@ -1178,22 +1173,12 @@
         <w:pStyle w:val="Heading3"/>
       </w:pPr>
       <w:r>
-        <w:t>Exact Full Detector Geometry Translation</w:t>
+        <w:t>Full Detector Geometry Translation</w:t>
       </w:r>
     </w:p>
     <w:p>
       <w:r>
-        <w:t>General CSG ray tracing on the GPU now makes it possible to develop a fully automated conversion of Geant4 detector geometries into an exact equivalent form that is appropriate for massively parallel usage on the GPU.</w:t>
-      </w:r>
-    </w:p>
-    <w:p>
-      <w:r>
-        <w:t>Currently the translation is operational with small geometry subtrees such as the handful of solids that describe a single photomultiplier tube. In order to still benefit from OptiX acceleration structures and OptiX and OpenGL instancing the translation is intended to be done solid by solid. Some experimentation is required to determine the granularity at which to split up the full geometry trees into repeated subtree instances.</w:t>
-      </w:r>
-    </w:p>
-    <w:p>
-      <w:r>
-        <w:t>Full translation of Daya Bay geometry requires implementations of a few more primitives: trapezoid, cone and compound cone with varying radius at multiple z planes.</w:t>
+        <w:t>Beyond the issues with individual solids that are currently being investigated, described previously, it is also necessary to develop a full geometry scene description that avoids repetition of information and makes best use of OptiX geometry and acceleration structure instancing for ray tracing and OpenGL instancing for visualization of the polygonizations. Some experimentation is required to determine an appropriate granularity at which to split up the full geometry hierarachy into repeated instances together with their transforms.</w:t>
       </w:r>
     </w:p>
     <w:p>

</xml_diff>